<commit_message>
Uploaded use case document, and updated fluency review document.
</commit_message>
<xml_diff>
--- a/Familiarity Requests/Request 1 - Week 4/Completed Templates/Fluency Review #1.docx
+++ b/Familiarity Requests/Request 1 - Week 4/Completed Templates/Fluency Review #1.docx
@@ -303,6 +303,13 @@
         </w:rPr>
         <w:t xml:space="preserve"> </w:t>
       </w:r>
+      <w:r>
+        <w:rPr>
+          <w:sz w:val="22"/>
+          <w:szCs w:val="22"/>
+        </w:rPr>
+        <w:t>None.</w:t>
+      </w:r>
     </w:p>
     <w:p>
       <w:pPr>
@@ -325,6 +332,13 @@
           <w:szCs w:val="22"/>
         </w:rPr>
         <w:t xml:space="preserve"> </w:t>
+      </w:r>
+      <w:r>
+        <w:rPr>
+          <w:sz w:val="22"/>
+          <w:szCs w:val="22"/>
+        </w:rPr>
+        <w:t>N/A</w:t>
       </w:r>
     </w:p>
     <w:p>
@@ -1163,6 +1177,103 @@
         </w:rPr>
         <w:t xml:space="preserve"> </w:t>
       </w:r>
+      <w:r>
+        <w:rPr>
+          <w:sz w:val="22"/>
+          <w:szCs w:val="22"/>
+        </w:rPr>
+        <w:t xml:space="preserve">A collection, sometimes called a container, is simply an object that groups multiple elements into a single unit. Collections are used to </w:t>
+      </w:r>
+      <w:r>
+        <w:rPr>
+          <w:sz w:val="22"/>
+          <w:szCs w:val="22"/>
+        </w:rPr>
+        <w:t>store, retrieve, manipulate, and communicate aggregate data. These typically represent items that form a natural group, such as telephone directories. A collections framework is a unified architecture for manipulating collections. Collection frameworks contain interfaces, implementations, and algorithms.</w:t>
+      </w:r>
+      <w:r>
+        <w:rPr>
+          <w:sz w:val="22"/>
+          <w:szCs w:val="22"/>
+        </w:rPr>
+        <w:br/>
+      </w:r>
+      <w:r>
+        <w:rPr>
+          <w:sz w:val="22"/>
+          <w:szCs w:val="22"/>
+        </w:rPr>
+        <w:br/>
+        <w:t>Interfaces are abstract data types that represent collections. These allow collections to be manipulated independently of the details of their representation, and generally form a hierarchy. Nearly all interfaces inherit methods from the Collection superclass and pass these methods down to their implementations. Core interfaces in Java include: Collection, Set, List, Queue, Deque, Map, Sorted Set, and Sorted Map.</w:t>
+      </w:r>
+    </w:p>
+    <w:p>
+      <w:pPr>
+        <w:rPr>
+          <w:sz w:val="22"/>
+          <w:szCs w:val="22"/>
+        </w:rPr>
+      </w:pPr>
+    </w:p>
+    <w:p>
+      <w:pPr>
+        <w:rPr>
+          <w:sz w:val="22"/>
+          <w:szCs w:val="22"/>
+        </w:rPr>
+      </w:pPr>
+      <w:r>
+        <w:rPr>
+          <w:sz w:val="22"/>
+          <w:szCs w:val="22"/>
+        </w:rPr>
+        <w:t>Implementations are concrete implementations of the collection interfaces. They are reusable data structures, and children of the interfaces, whom are their parents, and whom they inherit methods from. General-purpose implementations in Java include: HashSet, HashMap, ArrayList, ArrayDeque, TreeSet, TreeMap, LinkedList, LinkedHashSet, and LinkedHashMap.</w:t>
+      </w:r>
+      <w:r>
+        <w:rPr>
+          <w:sz w:val="22"/>
+          <w:szCs w:val="22"/>
+        </w:rPr>
+        <w:br/>
+      </w:r>
+      <w:r>
+        <w:rPr>
+          <w:sz w:val="22"/>
+          <w:szCs w:val="22"/>
+        </w:rPr>
+        <w:br/>
+        <w:t>Algorithms are methods that perform useful computations, such as searching, sorting, inserting, and deleting elements inside of a collection. They’re described as polymorphic, meaning they’re able to be used in many different implementations. These are typically implemented via methods</w:t>
+      </w:r>
+      <w:r>
+        <w:rPr>
+          <w:sz w:val="22"/>
+          <w:szCs w:val="22"/>
+        </w:rPr>
+        <w:t xml:space="preserve">, such as </w:t>
+      </w:r>
+      <w:proofErr w:type="gramStart"/>
+      <w:r>
+        <w:rPr>
+          <w:sz w:val="22"/>
+          <w:szCs w:val="22"/>
+        </w:rPr>
+        <w:t>add(</w:t>
+      </w:r>
+      <w:proofErr w:type="gramEnd"/>
+      <w:r>
+        <w:rPr>
+          <w:sz w:val="22"/>
+          <w:szCs w:val="22"/>
+        </w:rPr>
+        <w:t>) and put().</w:t>
+      </w:r>
+      <w:r>
+        <w:rPr>
+          <w:sz w:val="22"/>
+          <w:szCs w:val="22"/>
+        </w:rPr>
+        <w:br/>
+      </w:r>
     </w:p>
     <w:p>
       <w:pPr>
@@ -1181,32 +1292,19 @@
       </w:r>
       <w:r>
         <w:rPr>
-          <w:rFonts w:ascii="Calibri" w:hAnsi="Calibri" w:cs="Calibri"/>
-          <w:b/>
-          <w:sz w:val="22"/>
-          <w:szCs w:val="22"/>
-        </w:rPr>
-        <w:t> </w:t>
-      </w:r>
-      <w:r>
-        <w:rPr>
-          <w:rFonts w:ascii="Calibri" w:hAnsi="Calibri" w:cs="Calibri"/>
-          <w:color w:val="191919"/>
-          <w:sz w:val="22"/>
-          <w:szCs w:val="22"/>
-        </w:rPr>
-        <w:t> </w:t>
+          <w:sz w:val="22"/>
+          <w:szCs w:val="22"/>
+        </w:rPr>
+        <w:t xml:space="preserve"> </w:t>
       </w:r>
       <w:hyperlink r:id="rId7" w:history="1">
         <w:r>
           <w:rPr>
-            <w:rFonts w:ascii="Calibri" w:hAnsi="Calibri" w:cs="Calibri"/>
-            <w:color w:val="0000E9"/>
+            <w:rStyle w:val="Hyperlink"/>
             <w:sz w:val="22"/>
             <w:szCs w:val="22"/>
-            <w:u w:val="single" w:color="0000E9"/>
           </w:rPr>
-          <w:t>https://www.youtube.com/watch?v=TNn_XDoZ8</w:t>
+          <w:t>https://youtu.be/S-1a0m8Fi9Q</w:t>
         </w:r>
       </w:hyperlink>
     </w:p>
@@ -1230,7 +1328,14 @@
           <w:sz w:val="22"/>
           <w:szCs w:val="22"/>
         </w:rPr>
-        <w:t xml:space="preserve"> 8:14</w:t>
+        <w:t xml:space="preserve"> </w:t>
+      </w:r>
+      <w:r>
+        <w:rPr>
+          <w:sz w:val="22"/>
+          <w:szCs w:val="22"/>
+        </w:rPr>
+        <w:t>0:00</w:t>
       </w:r>
     </w:p>
     <w:p>
@@ -1253,10 +1358,50 @@
           <w:sz w:val="22"/>
           <w:szCs w:val="22"/>
         </w:rPr>
-        <w:t xml:space="preserve"> I am writing tests for MVC and Java Collections</w:t>
-      </w:r>
-      <w:bookmarkStart w:id="0" w:name="_GoBack"/>
-      <w:bookmarkEnd w:id="0"/>
+        <w:t xml:space="preserve"> </w:t>
+      </w:r>
+      <w:r>
+        <w:rPr>
+          <w:sz w:val="22"/>
+          <w:szCs w:val="22"/>
+        </w:rPr>
+        <w:t xml:space="preserve">ArrayList is used briefly in my </w:t>
+      </w:r>
+      <w:r>
+        <w:rPr>
+          <w:sz w:val="22"/>
+          <w:szCs w:val="22"/>
+        </w:rPr>
+        <w:t xml:space="preserve">controller class (Engine.java) in my </w:t>
+      </w:r>
+      <w:r>
+        <w:rPr>
+          <w:sz w:val="22"/>
+          <w:szCs w:val="22"/>
+        </w:rPr>
+        <w:t xml:space="preserve">MVC </w:t>
+      </w:r>
+      <w:r>
+        <w:rPr>
+          <w:sz w:val="22"/>
+          <w:szCs w:val="22"/>
+        </w:rPr>
+        <w:t xml:space="preserve">coding </w:t>
+      </w:r>
+      <w:r>
+        <w:rPr>
+          <w:sz w:val="22"/>
+          <w:szCs w:val="22"/>
+        </w:rPr>
+        <w:t>example</w:t>
+      </w:r>
+      <w:r>
+        <w:rPr>
+          <w:sz w:val="22"/>
+          <w:szCs w:val="22"/>
+        </w:rPr>
+        <w:t>s.</w:t>
+      </w:r>
     </w:p>
     <w:p>
       <w:pPr>
@@ -1271,18 +1416,19 @@
       <w:tblPr>
         <w:tblStyle w:val="TableGrid"/>
         <w:tblW w:w="0" w:type="auto"/>
+        <w:tblLayout w:type="fixed"/>
         <w:tblLook w:val="04A0" w:firstRow="1" w:lastRow="0" w:firstColumn="1" w:lastColumn="0" w:noHBand="0" w:noVBand="1"/>
       </w:tblPr>
       <w:tblGrid>
-        <w:gridCol w:w="2492"/>
-        <w:gridCol w:w="3892"/>
-        <w:gridCol w:w="1687"/>
-        <w:gridCol w:w="1279"/>
+        <w:gridCol w:w="2245"/>
+        <w:gridCol w:w="1980"/>
+        <w:gridCol w:w="3510"/>
+        <w:gridCol w:w="1615"/>
       </w:tblGrid>
       <w:tr>
         <w:tc>
           <w:tcPr>
-            <w:tcW w:w="2492" w:type="dxa"/>
+            <w:tcW w:w="2245" w:type="dxa"/>
             <w:shd w:val="clear" w:color="auto" w:fill="D9D9D9" w:themeFill="background1" w:themeFillShade="D9"/>
           </w:tcPr>
           <w:p>
@@ -1306,7 +1452,7 @@
         </w:tc>
         <w:tc>
           <w:tcPr>
-            <w:tcW w:w="3892" w:type="dxa"/>
+            <w:tcW w:w="1980" w:type="dxa"/>
             <w:shd w:val="clear" w:color="auto" w:fill="D9D9D9" w:themeFill="background1" w:themeFillShade="D9"/>
           </w:tcPr>
           <w:p>
@@ -1330,7 +1476,7 @@
         </w:tc>
         <w:tc>
           <w:tcPr>
-            <w:tcW w:w="1687" w:type="dxa"/>
+            <w:tcW w:w="3510" w:type="dxa"/>
             <w:shd w:val="clear" w:color="auto" w:fill="D9D9D9" w:themeFill="background1" w:themeFillShade="D9"/>
           </w:tcPr>
           <w:p>
@@ -1354,7 +1500,7 @@
         </w:tc>
         <w:tc>
           <w:tcPr>
-            <w:tcW w:w="1279" w:type="dxa"/>
+            <w:tcW w:w="1615" w:type="dxa"/>
             <w:shd w:val="clear" w:color="auto" w:fill="D9D9D9" w:themeFill="background1" w:themeFillShade="D9"/>
           </w:tcPr>
           <w:p>
@@ -1380,27 +1526,27 @@
       <w:tr>
         <w:tc>
           <w:tcPr>
-            <w:tcW w:w="2492" w:type="dxa"/>
-          </w:tcPr>
-          <w:p>
-            <w:pPr>
-              <w:rPr>
-                <w:sz w:val="22"/>
-                <w:szCs w:val="22"/>
-              </w:rPr>
-            </w:pPr>
-            <w:r>
-              <w:rPr>
-                <w:sz w:val="22"/>
-                <w:szCs w:val="22"/>
-              </w:rPr>
-              <w:t>MyPortTest.java</w:t>
-            </w:r>
-          </w:p>
-        </w:tc>
-        <w:tc>
-          <w:tcPr>
-            <w:tcW w:w="3892" w:type="dxa"/>
+            <w:tcW w:w="2245" w:type="dxa"/>
+          </w:tcPr>
+          <w:p>
+            <w:pPr>
+              <w:rPr>
+                <w:sz w:val="22"/>
+                <w:szCs w:val="22"/>
+              </w:rPr>
+            </w:pPr>
+            <w:r>
+              <w:rPr>
+                <w:sz w:val="22"/>
+                <w:szCs w:val="22"/>
+              </w:rPr>
+              <w:t>ArrayListExample.java</w:t>
+            </w:r>
+          </w:p>
+        </w:tc>
+        <w:tc>
+          <w:tcPr>
+            <w:tcW w:w="1980" w:type="dxa"/>
           </w:tcPr>
           <w:p>
             <w:pPr>
@@ -1412,56 +1558,61 @@
             <w:hyperlink r:id="rId8" w:history="1">
               <w:r>
                 <w:rPr>
-                  <w:rFonts w:ascii="Calibri" w:hAnsi="Calibri" w:cs="Calibri"/>
-                  <w:b/>
-                  <w:bCs/>
-                  <w:color w:val="0000E9"/>
+                  <w:rStyle w:val="Hyperlink"/>
                   <w:sz w:val="22"/>
                   <w:szCs w:val="22"/>
-                  <w:u w:val="single" w:color="0000E9"/>
                 </w:rPr>
-                <w:t>https://github.com/tuckettt/CIT360-Portfolio.git</w:t>
+                <w:t>https://github.com/alkire-jeremy/CIT360/blob/master/Familiarity%20Requests/Request%201%20-%20Week%204/Code/collections/ArrayListExample.java</w:t>
               </w:r>
             </w:hyperlink>
           </w:p>
-        </w:tc>
-        <w:tc>
-          <w:tcPr>
-            <w:tcW w:w="1687" w:type="dxa"/>
-          </w:tcPr>
-          <w:p>
-            <w:pPr>
-              <w:rPr>
-                <w:sz w:val="22"/>
-                <w:szCs w:val="22"/>
-              </w:rPr>
-            </w:pPr>
-            <w:r>
-              <w:rPr>
-                <w:sz w:val="22"/>
-                <w:szCs w:val="22"/>
-              </w:rPr>
-              <w:t>This is the class being tested</w:t>
-            </w:r>
-          </w:p>
-        </w:tc>
-        <w:tc>
-          <w:tcPr>
-            <w:tcW w:w="1279" w:type="dxa"/>
-          </w:tcPr>
-          <w:p>
-            <w:pPr>
-              <w:rPr>
-                <w:sz w:val="22"/>
-                <w:szCs w:val="22"/>
-              </w:rPr>
-            </w:pPr>
-            <w:r>
-              <w:rPr>
-                <w:sz w:val="22"/>
-                <w:szCs w:val="22"/>
-              </w:rPr>
-              <w:t>Mine</w:t>
+          <w:p>
+            <w:pPr>
+              <w:rPr>
+                <w:sz w:val="22"/>
+                <w:szCs w:val="22"/>
+              </w:rPr>
+            </w:pPr>
+          </w:p>
+        </w:tc>
+        <w:tc>
+          <w:tcPr>
+            <w:tcW w:w="3510" w:type="dxa"/>
+          </w:tcPr>
+          <w:p>
+            <w:pPr>
+              <w:rPr>
+                <w:sz w:val="22"/>
+                <w:szCs w:val="22"/>
+              </w:rPr>
+            </w:pPr>
+            <w:r>
+              <w:rPr>
+                <w:sz w:val="22"/>
+                <w:szCs w:val="22"/>
+              </w:rPr>
+              <w:lastRenderedPageBreak/>
+              <w:t>This class utilizes the ArrayList implementation of the List interface.</w:t>
+            </w:r>
+          </w:p>
+        </w:tc>
+        <w:tc>
+          <w:tcPr>
+            <w:tcW w:w="1615" w:type="dxa"/>
+          </w:tcPr>
+          <w:p>
+            <w:pPr>
+              <w:rPr>
+                <w:sz w:val="22"/>
+                <w:szCs w:val="22"/>
+              </w:rPr>
+            </w:pPr>
+            <w:r>
+              <w:rPr>
+                <w:sz w:val="22"/>
+                <w:szCs w:val="22"/>
+              </w:rPr>
+              <w:t>My code.</w:t>
             </w:r>
           </w:p>
         </w:tc>
@@ -1469,27 +1620,27 @@
       <w:tr>
         <w:tc>
           <w:tcPr>
-            <w:tcW w:w="2492" w:type="dxa"/>
-          </w:tcPr>
-          <w:p>
-            <w:pPr>
-              <w:rPr>
-                <w:sz w:val="22"/>
-                <w:szCs w:val="22"/>
-              </w:rPr>
-            </w:pPr>
-            <w:r>
-              <w:rPr>
-                <w:sz w:val="22"/>
-                <w:szCs w:val="22"/>
-              </w:rPr>
-              <w:t>MyPortTestTest.java</w:t>
-            </w:r>
-          </w:p>
-        </w:tc>
-        <w:tc>
-          <w:tcPr>
-            <w:tcW w:w="3892" w:type="dxa"/>
+            <w:tcW w:w="2245" w:type="dxa"/>
+          </w:tcPr>
+          <w:p>
+            <w:pPr>
+              <w:rPr>
+                <w:sz w:val="22"/>
+                <w:szCs w:val="22"/>
+              </w:rPr>
+            </w:pPr>
+            <w:r>
+              <w:rPr>
+                <w:sz w:val="22"/>
+                <w:szCs w:val="22"/>
+              </w:rPr>
+              <w:t>CollectionExample.java</w:t>
+            </w:r>
+          </w:p>
+        </w:tc>
+        <w:tc>
+          <w:tcPr>
+            <w:tcW w:w="1980" w:type="dxa"/>
           </w:tcPr>
           <w:p>
             <w:pPr>
@@ -1501,56 +1652,575 @@
             <w:hyperlink r:id="rId9" w:history="1">
               <w:r>
                 <w:rPr>
-                  <w:rFonts w:ascii="Calibri" w:hAnsi="Calibri" w:cs="Calibri"/>
-                  <w:b/>
-                  <w:bCs/>
-                  <w:color w:val="0000E9"/>
+                  <w:rStyle w:val="Hyperlink"/>
                   <w:sz w:val="22"/>
                   <w:szCs w:val="22"/>
-                  <w:u w:val="single" w:color="0000E9"/>
                 </w:rPr>
-                <w:t>https://github.com/tuckettt/CIT360-Portfolio.git</w:t>
+                <w:t>https://github.com/alkire-jeremy/CIT360/blob/master/Familiarity%20Requests/Request%201%20-%20Week%204/Code/collections/CollectionExample.java</w:t>
               </w:r>
             </w:hyperlink>
           </w:p>
-        </w:tc>
-        <w:tc>
-          <w:tcPr>
-            <w:tcW w:w="1687" w:type="dxa"/>
-          </w:tcPr>
-          <w:p>
-            <w:pPr>
-              <w:rPr>
-                <w:sz w:val="22"/>
-                <w:szCs w:val="22"/>
-              </w:rPr>
-            </w:pPr>
-            <w:r>
-              <w:rPr>
-                <w:sz w:val="22"/>
-                <w:szCs w:val="22"/>
-              </w:rPr>
-              <w:t>This is the test class.</w:t>
-            </w:r>
-          </w:p>
-        </w:tc>
-        <w:tc>
-          <w:tcPr>
-            <w:tcW w:w="1279" w:type="dxa"/>
-          </w:tcPr>
-          <w:p>
-            <w:pPr>
-              <w:rPr>
-                <w:sz w:val="22"/>
-                <w:szCs w:val="22"/>
-              </w:rPr>
-            </w:pPr>
-            <w:r>
-              <w:rPr>
-                <w:sz w:val="22"/>
-                <w:szCs w:val="22"/>
-              </w:rPr>
-              <w:t>Sandbox</w:t>
+          <w:p>
+            <w:pPr>
+              <w:rPr>
+                <w:sz w:val="22"/>
+                <w:szCs w:val="22"/>
+              </w:rPr>
+            </w:pPr>
+          </w:p>
+        </w:tc>
+        <w:tc>
+          <w:tcPr>
+            <w:tcW w:w="3510" w:type="dxa"/>
+          </w:tcPr>
+          <w:p>
+            <w:pPr>
+              <w:rPr>
+                <w:sz w:val="22"/>
+                <w:szCs w:val="22"/>
+              </w:rPr>
+            </w:pPr>
+            <w:r>
+              <w:rPr>
+                <w:sz w:val="22"/>
+                <w:szCs w:val="22"/>
+              </w:rPr>
+              <w:t xml:space="preserve">This class </w:t>
+            </w:r>
+            <w:r>
+              <w:rPr>
+                <w:sz w:val="22"/>
+                <w:szCs w:val="22"/>
+              </w:rPr>
+              <w:t>also utilizes the ArrayList implementation of the List interface.</w:t>
+            </w:r>
+          </w:p>
+        </w:tc>
+        <w:tc>
+          <w:tcPr>
+            <w:tcW w:w="1615" w:type="dxa"/>
+          </w:tcPr>
+          <w:p>
+            <w:pPr>
+              <w:rPr>
+                <w:sz w:val="22"/>
+                <w:szCs w:val="22"/>
+              </w:rPr>
+            </w:pPr>
+            <w:r>
+              <w:rPr>
+                <w:sz w:val="22"/>
+                <w:szCs w:val="22"/>
+              </w:rPr>
+              <w:t>My code.</w:t>
+            </w:r>
+          </w:p>
+        </w:tc>
+      </w:tr>
+      <w:tr>
+        <w:tc>
+          <w:tcPr>
+            <w:tcW w:w="2245" w:type="dxa"/>
+          </w:tcPr>
+          <w:p>
+            <w:pPr>
+              <w:rPr>
+                <w:sz w:val="22"/>
+                <w:szCs w:val="22"/>
+              </w:rPr>
+            </w:pPr>
+            <w:r>
+              <w:rPr>
+                <w:sz w:val="22"/>
+                <w:szCs w:val="22"/>
+              </w:rPr>
+              <w:t>HashMapExample.java</w:t>
+            </w:r>
+          </w:p>
+        </w:tc>
+        <w:tc>
+          <w:tcPr>
+            <w:tcW w:w="1980" w:type="dxa"/>
+          </w:tcPr>
+          <w:p>
+            <w:pPr>
+              <w:rPr>
+                <w:sz w:val="22"/>
+                <w:szCs w:val="22"/>
+              </w:rPr>
+            </w:pPr>
+            <w:hyperlink r:id="rId10" w:history="1">
+              <w:r>
+                <w:rPr>
+                  <w:rStyle w:val="Hyperlink"/>
+                  <w:sz w:val="22"/>
+                  <w:szCs w:val="22"/>
+                </w:rPr>
+                <w:t>https://github.com/alkire-jeremy/CIT360/blob/master/Familiarity%20Requests/Request%201%20-%20Week%204/Code/collections/HashMapExample.java</w:t>
+              </w:r>
+            </w:hyperlink>
+          </w:p>
+          <w:p>
+            <w:pPr>
+              <w:rPr>
+                <w:sz w:val="22"/>
+                <w:szCs w:val="22"/>
+              </w:rPr>
+            </w:pPr>
+          </w:p>
+        </w:tc>
+        <w:tc>
+          <w:tcPr>
+            <w:tcW w:w="3510" w:type="dxa"/>
+          </w:tcPr>
+          <w:p>
+            <w:pPr>
+              <w:rPr>
+                <w:sz w:val="22"/>
+                <w:szCs w:val="22"/>
+              </w:rPr>
+            </w:pPr>
+            <w:r>
+              <w:rPr>
+                <w:sz w:val="22"/>
+                <w:szCs w:val="22"/>
+              </w:rPr>
+              <w:t xml:space="preserve">This class utilizes the </w:t>
+            </w:r>
+            <w:r>
+              <w:rPr>
+                <w:sz w:val="22"/>
+                <w:szCs w:val="22"/>
+              </w:rPr>
+              <w:t xml:space="preserve">HashMap </w:t>
+            </w:r>
+            <w:r>
+              <w:rPr>
+                <w:sz w:val="22"/>
+                <w:szCs w:val="22"/>
+              </w:rPr>
+              <w:t xml:space="preserve">implementation of the </w:t>
+            </w:r>
+            <w:r>
+              <w:rPr>
+                <w:sz w:val="22"/>
+                <w:szCs w:val="22"/>
+              </w:rPr>
+              <w:t xml:space="preserve">Map </w:t>
+            </w:r>
+            <w:r>
+              <w:rPr>
+                <w:sz w:val="22"/>
+                <w:szCs w:val="22"/>
+              </w:rPr>
+              <w:t>interface.</w:t>
+            </w:r>
+          </w:p>
+        </w:tc>
+        <w:tc>
+          <w:tcPr>
+            <w:tcW w:w="1615" w:type="dxa"/>
+          </w:tcPr>
+          <w:p>
+            <w:pPr>
+              <w:rPr>
+                <w:sz w:val="22"/>
+                <w:szCs w:val="22"/>
+              </w:rPr>
+            </w:pPr>
+            <w:r>
+              <w:rPr>
+                <w:sz w:val="22"/>
+                <w:szCs w:val="22"/>
+              </w:rPr>
+              <w:t>My code.</w:t>
+            </w:r>
+          </w:p>
+        </w:tc>
+      </w:tr>
+      <w:tr>
+        <w:tc>
+          <w:tcPr>
+            <w:tcW w:w="2245" w:type="dxa"/>
+          </w:tcPr>
+          <w:p>
+            <w:pPr>
+              <w:rPr>
+                <w:sz w:val="22"/>
+                <w:szCs w:val="22"/>
+              </w:rPr>
+            </w:pPr>
+            <w:r>
+              <w:rPr>
+                <w:sz w:val="22"/>
+                <w:szCs w:val="22"/>
+              </w:rPr>
+              <w:t>LinkedListExample.java</w:t>
+            </w:r>
+          </w:p>
+        </w:tc>
+        <w:tc>
+          <w:tcPr>
+            <w:tcW w:w="1980" w:type="dxa"/>
+          </w:tcPr>
+          <w:p>
+            <w:pPr>
+              <w:rPr>
+                <w:sz w:val="22"/>
+                <w:szCs w:val="22"/>
+              </w:rPr>
+            </w:pPr>
+            <w:hyperlink r:id="rId11" w:history="1">
+              <w:r>
+                <w:rPr>
+                  <w:rStyle w:val="Hyperlink"/>
+                  <w:sz w:val="22"/>
+                  <w:szCs w:val="22"/>
+                </w:rPr>
+                <w:t>https://github.com/alkire-jeremy/CIT360/blob/master/Familiarity%20Requests/Request%201%20-%20Week%204/Code/collections/LinkedListExample.java</w:t>
+              </w:r>
+            </w:hyperlink>
+          </w:p>
+          <w:p>
+            <w:pPr>
+              <w:rPr>
+                <w:sz w:val="22"/>
+                <w:szCs w:val="22"/>
+              </w:rPr>
+            </w:pPr>
+          </w:p>
+        </w:tc>
+        <w:tc>
+          <w:tcPr>
+            <w:tcW w:w="3510" w:type="dxa"/>
+          </w:tcPr>
+          <w:p>
+            <w:pPr>
+              <w:rPr>
+                <w:sz w:val="22"/>
+                <w:szCs w:val="22"/>
+              </w:rPr>
+            </w:pPr>
+            <w:r>
+              <w:rPr>
+                <w:sz w:val="22"/>
+                <w:szCs w:val="22"/>
+              </w:rPr>
+              <w:t xml:space="preserve">This class utilizes the </w:t>
+            </w:r>
+            <w:r>
+              <w:rPr>
+                <w:sz w:val="22"/>
+                <w:szCs w:val="22"/>
+              </w:rPr>
+              <w:t>LinkedList</w:t>
+            </w:r>
+            <w:r>
+              <w:rPr>
+                <w:sz w:val="22"/>
+                <w:szCs w:val="22"/>
+              </w:rPr>
+              <w:t xml:space="preserve"> implementation of the List </w:t>
+            </w:r>
+            <w:r>
+              <w:rPr>
+                <w:sz w:val="22"/>
+                <w:szCs w:val="22"/>
+              </w:rPr>
+              <w:t xml:space="preserve">and Queue </w:t>
+            </w:r>
+            <w:r>
+              <w:rPr>
+                <w:sz w:val="22"/>
+                <w:szCs w:val="22"/>
+              </w:rPr>
+              <w:t>interface</w:t>
+            </w:r>
+            <w:r>
+              <w:rPr>
+                <w:sz w:val="22"/>
+                <w:szCs w:val="22"/>
+              </w:rPr>
+              <w:t>s</w:t>
+            </w:r>
+            <w:r>
+              <w:rPr>
+                <w:sz w:val="22"/>
+                <w:szCs w:val="22"/>
+              </w:rPr>
+              <w:t>.</w:t>
+            </w:r>
+          </w:p>
+        </w:tc>
+        <w:tc>
+          <w:tcPr>
+            <w:tcW w:w="1615" w:type="dxa"/>
+          </w:tcPr>
+          <w:p>
+            <w:pPr>
+              <w:rPr>
+                <w:sz w:val="22"/>
+                <w:szCs w:val="22"/>
+              </w:rPr>
+            </w:pPr>
+            <w:r>
+              <w:rPr>
+                <w:sz w:val="22"/>
+                <w:szCs w:val="22"/>
+              </w:rPr>
+              <w:t>My code.</w:t>
+            </w:r>
+          </w:p>
+        </w:tc>
+      </w:tr>
+      <w:tr>
+        <w:tc>
+          <w:tcPr>
+            <w:tcW w:w="2245" w:type="dxa"/>
+          </w:tcPr>
+          <w:p>
+            <w:pPr>
+              <w:rPr>
+                <w:sz w:val="22"/>
+                <w:szCs w:val="22"/>
+              </w:rPr>
+            </w:pPr>
+            <w:r>
+              <w:rPr>
+                <w:sz w:val="22"/>
+                <w:szCs w:val="22"/>
+              </w:rPr>
+              <w:t>TreeMapExample.java</w:t>
+            </w:r>
+          </w:p>
+        </w:tc>
+        <w:tc>
+          <w:tcPr>
+            <w:tcW w:w="1980" w:type="dxa"/>
+          </w:tcPr>
+          <w:p>
+            <w:pPr>
+              <w:rPr>
+                <w:sz w:val="22"/>
+                <w:szCs w:val="22"/>
+              </w:rPr>
+            </w:pPr>
+            <w:hyperlink r:id="rId12" w:history="1">
+              <w:r>
+                <w:rPr>
+                  <w:rStyle w:val="Hyperlink"/>
+                  <w:sz w:val="22"/>
+                  <w:szCs w:val="22"/>
+                </w:rPr>
+                <w:t>https://github.com/alkire-jeremy/CIT360/blob/master/Familiarity%20Requests/Request%201%20-%20Week%204/Code/collections/TreeMapExample.java</w:t>
+              </w:r>
+            </w:hyperlink>
+          </w:p>
+          <w:p>
+            <w:pPr>
+              <w:rPr>
+                <w:sz w:val="22"/>
+                <w:szCs w:val="22"/>
+              </w:rPr>
+            </w:pPr>
+          </w:p>
+        </w:tc>
+        <w:tc>
+          <w:tcPr>
+            <w:tcW w:w="3510" w:type="dxa"/>
+          </w:tcPr>
+          <w:p>
+            <w:pPr>
+              <w:rPr>
+                <w:sz w:val="22"/>
+                <w:szCs w:val="22"/>
+              </w:rPr>
+            </w:pPr>
+            <w:r>
+              <w:rPr>
+                <w:sz w:val="22"/>
+                <w:szCs w:val="22"/>
+              </w:rPr>
+              <w:t xml:space="preserve">This class utilizes the </w:t>
+            </w:r>
+            <w:r>
+              <w:rPr>
+                <w:sz w:val="22"/>
+                <w:szCs w:val="22"/>
+              </w:rPr>
+              <w:t>TreeMap</w:t>
+            </w:r>
+            <w:r>
+              <w:rPr>
+                <w:sz w:val="22"/>
+                <w:szCs w:val="22"/>
+              </w:rPr>
+              <w:t xml:space="preserve"> implementation of the </w:t>
+            </w:r>
+            <w:r>
+              <w:rPr>
+                <w:sz w:val="22"/>
+                <w:szCs w:val="22"/>
+              </w:rPr>
+              <w:t>Map</w:t>
+            </w:r>
+            <w:r>
+              <w:rPr>
+                <w:sz w:val="22"/>
+                <w:szCs w:val="22"/>
+              </w:rPr>
+              <w:t xml:space="preserve"> interface.</w:t>
+            </w:r>
+          </w:p>
+        </w:tc>
+        <w:tc>
+          <w:tcPr>
+            <w:tcW w:w="1615" w:type="dxa"/>
+          </w:tcPr>
+          <w:p>
+            <w:pPr>
+              <w:rPr>
+                <w:sz w:val="22"/>
+                <w:szCs w:val="22"/>
+              </w:rPr>
+            </w:pPr>
+            <w:r>
+              <w:rPr>
+                <w:sz w:val="22"/>
+                <w:szCs w:val="22"/>
+              </w:rPr>
+              <w:t>My code.</w:t>
+            </w:r>
+          </w:p>
+        </w:tc>
+      </w:tr>
+      <w:tr>
+        <w:tc>
+          <w:tcPr>
+            <w:tcW w:w="2245" w:type="dxa"/>
+          </w:tcPr>
+          <w:p>
+            <w:pPr>
+              <w:rPr>
+                <w:sz w:val="22"/>
+                <w:szCs w:val="22"/>
+              </w:rPr>
+            </w:pPr>
+            <w:r>
+              <w:rPr>
+                <w:sz w:val="22"/>
+                <w:szCs w:val="22"/>
+              </w:rPr>
+              <w:t>HashSetExample.java</w:t>
+            </w:r>
+          </w:p>
+        </w:tc>
+        <w:tc>
+          <w:tcPr>
+            <w:tcW w:w="1980" w:type="dxa"/>
+          </w:tcPr>
+          <w:p>
+            <w:pPr>
+              <w:rPr>
+                <w:sz w:val="22"/>
+                <w:szCs w:val="22"/>
+              </w:rPr>
+            </w:pPr>
+            <w:hyperlink r:id="rId13" w:history="1">
+              <w:r>
+                <w:rPr>
+                  <w:rStyle w:val="Hyperlink"/>
+                  <w:sz w:val="22"/>
+                  <w:szCs w:val="22"/>
+                </w:rPr>
+                <w:t>https://github.com/alkire-jeremy/CIT360/blob/master/Familiarity%20Requests/Request%201%20-</w:t>
+              </w:r>
+              <w:r>
+                <w:rPr>
+                  <w:rStyle w:val="Hyperlink"/>
+                  <w:sz w:val="22"/>
+                  <w:szCs w:val="22"/>
+                </w:rPr>
+                <w:lastRenderedPageBreak/>
+                <w:t>%20Week%204/Code/collections/HashSetExample.java</w:t>
+              </w:r>
+            </w:hyperlink>
+          </w:p>
+          <w:p>
+            <w:pPr>
+              <w:rPr>
+                <w:sz w:val="22"/>
+                <w:szCs w:val="22"/>
+              </w:rPr>
+            </w:pPr>
+          </w:p>
+        </w:tc>
+        <w:tc>
+          <w:tcPr>
+            <w:tcW w:w="3510" w:type="dxa"/>
+          </w:tcPr>
+          <w:p>
+            <w:pPr>
+              <w:rPr>
+                <w:sz w:val="22"/>
+                <w:szCs w:val="22"/>
+              </w:rPr>
+            </w:pPr>
+            <w:r>
+              <w:rPr>
+                <w:sz w:val="22"/>
+                <w:szCs w:val="22"/>
+              </w:rPr>
+              <w:lastRenderedPageBreak/>
+              <w:t xml:space="preserve">This class utilizes the </w:t>
+            </w:r>
+            <w:r>
+              <w:rPr>
+                <w:sz w:val="22"/>
+                <w:szCs w:val="22"/>
+              </w:rPr>
+              <w:t xml:space="preserve">HashSet </w:t>
+            </w:r>
+            <w:r>
+              <w:rPr>
+                <w:sz w:val="22"/>
+                <w:szCs w:val="22"/>
+              </w:rPr>
+              <w:t xml:space="preserve">implementation of the </w:t>
+            </w:r>
+            <w:r>
+              <w:rPr>
+                <w:sz w:val="22"/>
+                <w:szCs w:val="22"/>
+              </w:rPr>
+              <w:t xml:space="preserve">Set </w:t>
+            </w:r>
+            <w:r>
+              <w:rPr>
+                <w:sz w:val="22"/>
+                <w:szCs w:val="22"/>
+              </w:rPr>
+              <w:t>interface.</w:t>
+            </w:r>
+          </w:p>
+        </w:tc>
+        <w:tc>
+          <w:tcPr>
+            <w:tcW w:w="1615" w:type="dxa"/>
+          </w:tcPr>
+          <w:p>
+            <w:pPr>
+              <w:rPr>
+                <w:sz w:val="22"/>
+                <w:szCs w:val="22"/>
+              </w:rPr>
+            </w:pPr>
+            <w:r>
+              <w:rPr>
+                <w:sz w:val="22"/>
+                <w:szCs w:val="22"/>
+              </w:rPr>
+              <w:t>My code.</w:t>
             </w:r>
           </w:p>
         </w:tc>
@@ -1623,17 +2293,8 @@
           <w:sz w:val="22"/>
           <w:szCs w:val="22"/>
         </w:rPr>
-        <w:t xml:space="preserve">UML </w:t>
-      </w:r>
-      <w:proofErr w:type="gramStart"/>
-      <w:r>
-        <w:rPr>
-          <w:sz w:val="22"/>
-          <w:szCs w:val="22"/>
-        </w:rPr>
-        <w:t>Class  Diagram</w:t>
-      </w:r>
-      <w:proofErr w:type="gramEnd"/>
+        <w:t>Sequence Diagram</w:t>
+      </w:r>
     </w:p>
     <w:p>
       <w:pPr>
@@ -1656,15 +2317,23 @@
           <w:sz w:val="22"/>
           <w:szCs w:val="22"/>
         </w:rPr>
-        <w:t>I was able to use a Class Diagram as a part of the design of my DVD Collection application.  The diagram helped me to identify the necessary classes and interfaces.</w:t>
-      </w:r>
-      <w:r>
-        <w:rPr>
-          <w:rFonts w:ascii="Helvetica" w:hAnsi="Helvetica" w:cs="Helvetica"/>
-          <w:sz w:val="22"/>
-          <w:szCs w:val="22"/>
-        </w:rPr>
-        <w:t xml:space="preserve">  </w:t>
+        <w:t xml:space="preserve">A sequence </w:t>
+      </w:r>
+      <w:r>
+        <w:rPr>
+          <w:rFonts w:cs="Helvetica"/>
+          <w:sz w:val="22"/>
+          <w:szCs w:val="22"/>
+        </w:rPr>
+        <w:t>diagram demonstrates the interaction between messages and objects within a system. It displays these relationships in a sequential manner, so that people can clearly see how messages flow throughout the system.</w:t>
+      </w:r>
+      <w:r>
+        <w:rPr>
+          <w:rFonts w:cs="Helvetica"/>
+          <w:sz w:val="22"/>
+          <w:szCs w:val="22"/>
+        </w:rPr>
+        <w:t xml:space="preserve"> Components of a sequence diagram include objects, messages, and sequence numbers, which indicate how methods are called one after another.</w:t>
       </w:r>
     </w:p>
     <w:p>
@@ -1710,17 +2379,18 @@
       <w:tblPr>
         <w:tblStyle w:val="TableGrid"/>
         <w:tblW w:w="0" w:type="auto"/>
+        <w:tblLayout w:type="fixed"/>
         <w:tblLook w:val="04A0" w:firstRow="1" w:lastRow="0" w:firstColumn="1" w:lastColumn="0" w:noHBand="0" w:noVBand="1"/>
       </w:tblPr>
       <w:tblGrid>
-        <w:gridCol w:w="5565"/>
-        <w:gridCol w:w="2069"/>
-        <w:gridCol w:w="1716"/>
+        <w:gridCol w:w="4225"/>
+        <w:gridCol w:w="2880"/>
+        <w:gridCol w:w="2245"/>
       </w:tblGrid>
       <w:tr>
         <w:tc>
           <w:tcPr>
-            <w:tcW w:w="5565" w:type="dxa"/>
+            <w:tcW w:w="4225" w:type="dxa"/>
             <w:shd w:val="clear" w:color="auto" w:fill="D9D9D9" w:themeFill="background1" w:themeFillShade="D9"/>
           </w:tcPr>
           <w:p>
@@ -1744,7 +2414,7 @@
         </w:tc>
         <w:tc>
           <w:tcPr>
-            <w:tcW w:w="2069" w:type="dxa"/>
+            <w:tcW w:w="2880" w:type="dxa"/>
             <w:shd w:val="clear" w:color="auto" w:fill="D9D9D9" w:themeFill="background1" w:themeFillShade="D9"/>
           </w:tcPr>
           <w:p>
@@ -1768,7 +2438,7 @@
         </w:tc>
         <w:tc>
           <w:tcPr>
-            <w:tcW w:w="1716" w:type="dxa"/>
+            <w:tcW w:w="2245" w:type="dxa"/>
             <w:shd w:val="clear" w:color="auto" w:fill="D9D9D9" w:themeFill="background1" w:themeFillShade="D9"/>
           </w:tcPr>
           <w:p>
@@ -1812,116 +2482,74 @@
       <w:tr>
         <w:tc>
           <w:tcPr>
-            <w:tcW w:w="5565" w:type="dxa"/>
-          </w:tcPr>
-          <w:p>
-            <w:pPr>
-              <w:rPr>
-                <w:sz w:val="22"/>
-                <w:szCs w:val="22"/>
-              </w:rPr>
-            </w:pPr>
-            <w:r>
+            <w:tcW w:w="4225" w:type="dxa"/>
+          </w:tcPr>
+          <w:p>
+            <w:pPr>
               <w:rPr>
                 <w:rFonts w:ascii="Helvetica" w:hAnsi="Helvetica" w:cs="Helvetica"/>
                 <w:sz w:val="22"/>
                 <w:szCs w:val="22"/>
               </w:rPr>
-              <w:t>/</w:t>
-            </w:r>
-            <w:proofErr w:type="spellStart"/>
-            <w:r>
-              <w:rPr>
-                <w:rFonts w:ascii="Helvetica" w:hAnsi="Helvetica" w:cs="Helvetica"/>
-                <w:sz w:val="22"/>
-                <w:szCs w:val="22"/>
-              </w:rPr>
-              <w:t>myrepository</w:t>
-            </w:r>
-            <w:proofErr w:type="spellEnd"/>
-            <w:r>
-              <w:rPr>
-                <w:rFonts w:ascii="Helvetica" w:hAnsi="Helvetica" w:cs="Helvetica"/>
-                <w:sz w:val="22"/>
-                <w:szCs w:val="22"/>
-              </w:rPr>
-              <w:t>/</w:t>
-            </w:r>
-            <w:proofErr w:type="spellStart"/>
-            <w:r>
-              <w:rPr>
-                <w:rFonts w:ascii="Helvetica" w:hAnsi="Helvetica" w:cs="Helvetica"/>
-                <w:sz w:val="22"/>
-                <w:szCs w:val="22"/>
-              </w:rPr>
-              <w:t>uml</w:t>
-            </w:r>
-            <w:proofErr w:type="spellEnd"/>
-            <w:r>
-              <w:rPr>
-                <w:rFonts w:ascii="Helvetica" w:hAnsi="Helvetica" w:cs="Helvetica"/>
-                <w:sz w:val="22"/>
-                <w:szCs w:val="22"/>
-              </w:rPr>
-              <w:t>/</w:t>
-            </w:r>
-            <w:proofErr w:type="spellStart"/>
-            <w:r>
-              <w:rPr>
-                <w:rFonts w:ascii="Helvetica" w:hAnsi="Helvetica" w:cs="Helvetica"/>
-                <w:sz w:val="22"/>
-                <w:szCs w:val="22"/>
-              </w:rPr>
-              <w:t>classdiagrams</w:t>
-            </w:r>
-            <w:proofErr w:type="spellEnd"/>
-            <w:r>
-              <w:rPr>
-                <w:rFonts w:ascii="Helvetica" w:hAnsi="Helvetica" w:cs="Helvetica"/>
-                <w:sz w:val="22"/>
-                <w:szCs w:val="22"/>
-              </w:rPr>
-              <w:t>/dvdcollection.pdf</w:t>
-            </w:r>
-          </w:p>
-        </w:tc>
-        <w:tc>
-          <w:tcPr>
-            <w:tcW w:w="2069" w:type="dxa"/>
-          </w:tcPr>
-          <w:p>
-            <w:pPr>
-              <w:rPr>
-                <w:sz w:val="22"/>
-                <w:szCs w:val="22"/>
-              </w:rPr>
-            </w:pPr>
-            <w:r>
-              <w:rPr>
-                <w:sz w:val="22"/>
-                <w:szCs w:val="22"/>
-              </w:rPr>
-              <w:t>My first try at this diagram.</w:t>
-            </w:r>
-          </w:p>
-        </w:tc>
-        <w:tc>
-          <w:tcPr>
-            <w:tcW w:w="1716" w:type="dxa"/>
-          </w:tcPr>
-          <w:p>
-            <w:pPr>
-              <w:rPr>
-                <w:sz w:val="22"/>
-                <w:szCs w:val="22"/>
-              </w:rPr>
-            </w:pPr>
-            <w:r>
-              <w:rPr>
-                <w:sz w:val="22"/>
-                <w:szCs w:val="22"/>
-              </w:rPr>
-              <w:t>My code</w:t>
+            </w:pPr>
+            <w:hyperlink r:id="rId14" w:history="1">
+              <w:r>
+                <w:rPr>
+                  <w:rStyle w:val="Hyperlink"/>
+                  <w:rFonts w:ascii="Helvetica" w:hAnsi="Helvetica" w:cs="Helvetica"/>
+                  <w:sz w:val="22"/>
+                  <w:szCs w:val="22"/>
+                </w:rPr>
+                <w:t>https://github.com/alkire-jeremy/CIT360/blob/master/Familiarity%20Requests/Request%201%20-%20Week%204/Diagrams/Sequence%20Diagrams/sequence_diagram_athlete.jpg</w:t>
+              </w:r>
+            </w:hyperlink>
+          </w:p>
+          <w:p>
+            <w:pPr>
+              <w:rPr>
+                <w:sz w:val="22"/>
+                <w:szCs w:val="22"/>
+              </w:rPr>
+            </w:pPr>
+          </w:p>
+        </w:tc>
+        <w:tc>
+          <w:tcPr>
+            <w:tcW w:w="2880" w:type="dxa"/>
+          </w:tcPr>
+          <w:p>
+            <w:pPr>
+              <w:rPr>
+                <w:sz w:val="22"/>
+                <w:szCs w:val="22"/>
+              </w:rPr>
+            </w:pPr>
+            <w:r>
+              <w:rPr>
+                <w:sz w:val="22"/>
+                <w:szCs w:val="22"/>
+              </w:rPr>
+              <w:t>The link on the left links directly to a .jpg image of my sequence diagram.</w:t>
+            </w:r>
+          </w:p>
+        </w:tc>
+        <w:tc>
+          <w:tcPr>
+            <w:tcW w:w="2245" w:type="dxa"/>
+          </w:tcPr>
+          <w:p>
+            <w:pPr>
+              <w:rPr>
+                <w:sz w:val="22"/>
+                <w:szCs w:val="22"/>
+              </w:rPr>
+            </w:pPr>
+            <w:r>
+              <w:rPr>
+                <w:sz w:val="22"/>
+                <w:szCs w:val="22"/>
+              </w:rPr>
+              <w:t>My code. The same code used to demonstrate the MVC architectural pattern.</w:t>
             </w:r>
           </w:p>
         </w:tc>
@@ -1930,11 +2558,293 @@
     <w:p>
       <w:pPr>
         <w:rPr>
-          <w:sz w:val="22"/>
-          <w:szCs w:val="22"/>
-        </w:rPr>
-      </w:pPr>
-    </w:p>
+          <w:b/>
+          <w:sz w:val="22"/>
+          <w:szCs w:val="22"/>
+        </w:rPr>
+      </w:pPr>
+    </w:p>
+    <w:p>
+      <w:pPr>
+        <w:rPr>
+          <w:sz w:val="22"/>
+          <w:szCs w:val="22"/>
+        </w:rPr>
+      </w:pPr>
+      <w:r>
+        <w:rPr>
+          <w:b/>
+          <w:sz w:val="22"/>
+          <w:szCs w:val="22"/>
+        </w:rPr>
+        <w:t>Diagram</w:t>
+      </w:r>
+      <w:r>
+        <w:rPr>
+          <w:sz w:val="22"/>
+          <w:szCs w:val="22"/>
+        </w:rPr>
+        <w:t xml:space="preserve">: </w:t>
+      </w:r>
+      <w:r>
+        <w:rPr>
+          <w:sz w:val="22"/>
+          <w:szCs w:val="22"/>
+        </w:rPr>
+        <w:t>Use Case Diagram</w:t>
+      </w:r>
+    </w:p>
+    <w:p>
+      <w:pPr>
+        <w:rPr>
+          <w:sz w:val="22"/>
+          <w:szCs w:val="22"/>
+        </w:rPr>
+      </w:pPr>
+      <w:r>
+        <w:rPr>
+          <w:b/>
+          <w:sz w:val="22"/>
+          <w:szCs w:val="22"/>
+        </w:rPr>
+        <w:t xml:space="preserve">Description of Understanding: </w:t>
+      </w:r>
+      <w:r>
+        <w:rPr>
+          <w:rFonts w:cs="Helvetica"/>
+          <w:sz w:val="22"/>
+          <w:szCs w:val="22"/>
+        </w:rPr>
+        <w:t>Use case diagrams are used to display the requirements of a system. It is a very high-level representation of the system that doesn’t portray many specific details at all. The components of a use case diagram are actors, associations, system boundaries, and use cases. Actors are individuals who interact with a use case. They are named by nouns, and they trigger the use cases. They often provide input and expect output. Use cases are system functions, either automated or manual, and are named by verbs. Actors are linked to use cases, though not all use cases are linked to actors. Communication / associative links connect actors to use cases, to represent their relationship. System boundaries may outline the entire system, or simple modules. Actors lie outside of the system boundary, and use cases lie within it.</w:t>
+      </w:r>
+    </w:p>
+    <w:p>
+      <w:pPr>
+        <w:rPr>
+          <w:sz w:val="22"/>
+          <w:szCs w:val="22"/>
+        </w:rPr>
+      </w:pPr>
+      <w:r>
+        <w:rPr>
+          <w:b/>
+          <w:sz w:val="22"/>
+          <w:szCs w:val="22"/>
+        </w:rPr>
+        <w:t>Teaching Video:</w:t>
+      </w:r>
+      <w:r>
+        <w:rPr>
+          <w:sz w:val="22"/>
+          <w:szCs w:val="22"/>
+        </w:rPr>
+        <w:t xml:space="preserve"> None</w:t>
+      </w:r>
+      <w:bookmarkStart w:id="0" w:name="_GoBack"/>
+      <w:bookmarkEnd w:id="0"/>
+    </w:p>
+    <w:p>
+      <w:pPr>
+        <w:rPr>
+          <w:sz w:val="22"/>
+          <w:szCs w:val="22"/>
+        </w:rPr>
+      </w:pPr>
+    </w:p>
+    <w:tbl>
+      <w:tblPr>
+        <w:tblStyle w:val="TableGrid"/>
+        <w:tblW w:w="0" w:type="auto"/>
+        <w:tblLayout w:type="fixed"/>
+        <w:tblLook w:val="04A0" w:firstRow="1" w:lastRow="0" w:firstColumn="1" w:lastColumn="0" w:noHBand="0" w:noVBand="1"/>
+      </w:tblPr>
+      <w:tblGrid>
+        <w:gridCol w:w="4225"/>
+        <w:gridCol w:w="2880"/>
+        <w:gridCol w:w="2245"/>
+      </w:tblGrid>
+      <w:tr>
+        <w:tc>
+          <w:tcPr>
+            <w:tcW w:w="4225" w:type="dxa"/>
+            <w:shd w:val="clear" w:color="auto" w:fill="D9D9D9" w:themeFill="background1" w:themeFillShade="D9"/>
+          </w:tcPr>
+          <w:p>
+            <w:pPr>
+              <w:jc w:val="center"/>
+              <w:rPr>
+                <w:b/>
+                <w:sz w:val="22"/>
+                <w:szCs w:val="22"/>
+              </w:rPr>
+            </w:pPr>
+            <w:r>
+              <w:rPr>
+                <w:b/>
+                <w:sz w:val="22"/>
+                <w:szCs w:val="22"/>
+              </w:rPr>
+              <w:t>File</w:t>
+            </w:r>
+          </w:p>
+        </w:tc>
+        <w:tc>
+          <w:tcPr>
+            <w:tcW w:w="2880" w:type="dxa"/>
+            <w:shd w:val="clear" w:color="auto" w:fill="D9D9D9" w:themeFill="background1" w:themeFillShade="D9"/>
+          </w:tcPr>
+          <w:p>
+            <w:pPr>
+              <w:jc w:val="center"/>
+              <w:rPr>
+                <w:b/>
+                <w:sz w:val="22"/>
+                <w:szCs w:val="22"/>
+              </w:rPr>
+            </w:pPr>
+            <w:r>
+              <w:rPr>
+                <w:b/>
+                <w:sz w:val="22"/>
+                <w:szCs w:val="22"/>
+              </w:rPr>
+              <w:t>What should I be looking for?</w:t>
+            </w:r>
+          </w:p>
+        </w:tc>
+        <w:tc>
+          <w:tcPr>
+            <w:tcW w:w="2245" w:type="dxa"/>
+            <w:shd w:val="clear" w:color="auto" w:fill="D9D9D9" w:themeFill="background1" w:themeFillShade="D9"/>
+          </w:tcPr>
+          <w:p>
+            <w:pPr>
+              <w:jc w:val="center"/>
+              <w:rPr>
+                <w:b/>
+                <w:sz w:val="22"/>
+                <w:szCs w:val="22"/>
+              </w:rPr>
+            </w:pPr>
+            <w:r>
+              <w:rPr>
+                <w:b/>
+                <w:sz w:val="22"/>
+                <w:szCs w:val="22"/>
+              </w:rPr>
+              <w:t>Example</w:t>
+            </w:r>
+          </w:p>
+          <w:p>
+            <w:pPr>
+              <w:jc w:val="center"/>
+              <w:rPr>
+                <w:b/>
+                <w:sz w:val="22"/>
+                <w:szCs w:val="22"/>
+              </w:rPr>
+            </w:pPr>
+            <w:r>
+              <w:rPr>
+                <w:b/>
+                <w:sz w:val="22"/>
+                <w:szCs w:val="22"/>
+              </w:rPr>
+              <w:t>Or Your code?</w:t>
+            </w:r>
+          </w:p>
+        </w:tc>
+      </w:tr>
+      <w:tr>
+        <w:tc>
+          <w:tcPr>
+            <w:tcW w:w="4225" w:type="dxa"/>
+          </w:tcPr>
+          <w:p>
+            <w:pPr>
+              <w:rPr>
+                <w:rFonts w:ascii="Helvetica" w:hAnsi="Helvetica" w:cs="Helvetica"/>
+                <w:sz w:val="22"/>
+                <w:szCs w:val="22"/>
+              </w:rPr>
+            </w:pPr>
+            <w:hyperlink r:id="rId15" w:history="1">
+              <w:r>
+                <w:rPr>
+                  <w:rStyle w:val="Hyperlink"/>
+                  <w:rFonts w:ascii="Helvetica" w:hAnsi="Helvetica" w:cs="Helvetica"/>
+                  <w:sz w:val="22"/>
+                  <w:szCs w:val="22"/>
+                </w:rPr>
+                <w:t>https://github.com/alkire-jeremy/CIT360/blob/master/Familiarity%20Requests/Request%201%20-%20Week%204/Diagrams/Use%20Case%20Diagrams/use_case_diagram_athlete.jpg</w:t>
+              </w:r>
+            </w:hyperlink>
+          </w:p>
+          <w:p>
+            <w:pPr>
+              <w:rPr>
+                <w:sz w:val="22"/>
+                <w:szCs w:val="22"/>
+              </w:rPr>
+            </w:pPr>
+          </w:p>
+        </w:tc>
+        <w:tc>
+          <w:tcPr>
+            <w:tcW w:w="2880" w:type="dxa"/>
+          </w:tcPr>
+          <w:p>
+            <w:pPr>
+              <w:rPr>
+                <w:sz w:val="22"/>
+                <w:szCs w:val="22"/>
+              </w:rPr>
+            </w:pPr>
+            <w:r>
+              <w:rPr>
+                <w:sz w:val="22"/>
+                <w:szCs w:val="22"/>
+              </w:rPr>
+              <w:t xml:space="preserve">The link on the left links directly to a .jpg image of my </w:t>
+            </w:r>
+            <w:r>
+              <w:rPr>
+                <w:sz w:val="22"/>
+                <w:szCs w:val="22"/>
+              </w:rPr>
+              <w:t xml:space="preserve">use case </w:t>
+            </w:r>
+            <w:r>
+              <w:rPr>
+                <w:sz w:val="22"/>
+                <w:szCs w:val="22"/>
+              </w:rPr>
+              <w:t>diagram.</w:t>
+            </w:r>
+          </w:p>
+        </w:tc>
+        <w:tc>
+          <w:tcPr>
+            <w:tcW w:w="2245" w:type="dxa"/>
+          </w:tcPr>
+          <w:p>
+            <w:pPr>
+              <w:rPr>
+                <w:sz w:val="22"/>
+                <w:szCs w:val="22"/>
+              </w:rPr>
+            </w:pPr>
+            <w:r>
+              <w:rPr>
+                <w:sz w:val="22"/>
+                <w:szCs w:val="22"/>
+              </w:rPr>
+              <w:t>My code. The same code used to demonstrate the MVC architectural pattern.</w:t>
+            </w:r>
+          </w:p>
+        </w:tc>
+      </w:tr>
+    </w:tbl>
     <w:p>
       <w:pPr>
         <w:rPr>

</xml_diff>

<commit_message>
Final touches to fluency review document.
</commit_message>
<xml_diff>
--- a/Familiarity Requests/Request 1 - Week 4/Completed Templates/Fluency Review #1.docx
+++ b/Familiarity Requests/Request 1 - Week 4/Completed Templates/Fluency Review #1.docx
@@ -115,7 +115,14 @@
           <w:sz w:val="22"/>
           <w:szCs w:val="22"/>
         </w:rPr>
-        <w:t>February 4</w:t>
+        <w:t xml:space="preserve">February </w:t>
+      </w:r>
+      <w:r>
+        <w:rPr>
+          <w:sz w:val="22"/>
+          <w:szCs w:val="22"/>
+        </w:rPr>
+        <w:t>6</w:t>
       </w:r>
       <w:r>
         <w:rPr>
@@ -2640,8 +2647,6 @@
         </w:rPr>
         <w:t xml:space="preserve"> None</w:t>
       </w:r>
-      <w:bookmarkStart w:id="0" w:name="_GoBack"/>
-      <w:bookmarkEnd w:id="0"/>
     </w:p>
     <w:p>
       <w:pPr>
@@ -2820,6 +2825,335 @@
                 <w:szCs w:val="22"/>
               </w:rPr>
               <w:t>diagram.</w:t>
+            </w:r>
+          </w:p>
+        </w:tc>
+        <w:tc>
+          <w:tcPr>
+            <w:tcW w:w="2245" w:type="dxa"/>
+          </w:tcPr>
+          <w:p>
+            <w:pPr>
+              <w:rPr>
+                <w:sz w:val="22"/>
+                <w:szCs w:val="22"/>
+              </w:rPr>
+            </w:pPr>
+            <w:r>
+              <w:rPr>
+                <w:sz w:val="22"/>
+                <w:szCs w:val="22"/>
+              </w:rPr>
+              <w:t>My code. The same code used to demonstrate the MVC architectural pattern.</w:t>
+            </w:r>
+          </w:p>
+        </w:tc>
+      </w:tr>
+    </w:tbl>
+    <w:p>
+      <w:pPr>
+        <w:rPr>
+          <w:sz w:val="22"/>
+          <w:szCs w:val="22"/>
+        </w:rPr>
+      </w:pPr>
+    </w:p>
+    <w:p>
+      <w:pPr>
+        <w:rPr>
+          <w:sz w:val="22"/>
+          <w:szCs w:val="22"/>
+        </w:rPr>
+      </w:pPr>
+      <w:r>
+        <w:rPr>
+          <w:b/>
+          <w:sz w:val="22"/>
+          <w:szCs w:val="22"/>
+        </w:rPr>
+        <w:lastRenderedPageBreak/>
+        <w:t>Diagram</w:t>
+      </w:r>
+      <w:r>
+        <w:rPr>
+          <w:sz w:val="22"/>
+          <w:szCs w:val="22"/>
+        </w:rPr>
+        <w:t xml:space="preserve">: </w:t>
+      </w:r>
+      <w:r>
+        <w:rPr>
+          <w:sz w:val="22"/>
+          <w:szCs w:val="22"/>
+        </w:rPr>
+        <w:t xml:space="preserve">Use Case </w:t>
+      </w:r>
+      <w:r>
+        <w:rPr>
+          <w:sz w:val="22"/>
+          <w:szCs w:val="22"/>
+        </w:rPr>
+        <w:t>Document</w:t>
+      </w:r>
+    </w:p>
+    <w:p>
+      <w:pPr>
+        <w:rPr>
+          <w:sz w:val="22"/>
+          <w:szCs w:val="22"/>
+        </w:rPr>
+      </w:pPr>
+      <w:r>
+        <w:rPr>
+          <w:b/>
+          <w:sz w:val="22"/>
+          <w:szCs w:val="22"/>
+        </w:rPr>
+        <w:t xml:space="preserve">Description of Understanding: </w:t>
+      </w:r>
+      <w:r>
+        <w:rPr>
+          <w:rFonts w:cs="Helvetica"/>
+          <w:sz w:val="22"/>
+          <w:szCs w:val="22"/>
+        </w:rPr>
+        <w:t>A use case document</w:t>
+      </w:r>
+      <w:r>
+        <w:rPr>
+          <w:rFonts w:cs="Helvetica"/>
+          <w:sz w:val="22"/>
+          <w:szCs w:val="22"/>
+        </w:rPr>
+        <w:t xml:space="preserve"> offers a story of how an actor utilizes a system (via use cases) to achieve its goals. It provides a detailed step by step description of how the actor will use the system to achieve its desired outcome. Unlike a use case diagram, it provides a written representation of this information, rather than illustrated. It is typically in table </w:t>
+      </w:r>
+      <w:r>
+        <w:rPr>
+          <w:rFonts w:cs="Helvetica"/>
+          <w:sz w:val="22"/>
+          <w:szCs w:val="22"/>
+        </w:rPr>
+        <w:t>format and</w:t>
+      </w:r>
+      <w:r>
+        <w:rPr>
+          <w:rFonts w:cs="Helvetica"/>
+          <w:sz w:val="22"/>
+          <w:szCs w:val="22"/>
+        </w:rPr>
+        <w:t xml:space="preserve"> is composed of a general description of the use case, its name, detail about the author and date in which this information was documented, a list of actors, preconditions, postconditions, an explanation of flow, alternative flows, exceptions, and requirements.</w:t>
+      </w:r>
+      <w:bookmarkStart w:id="0" w:name="_GoBack"/>
+      <w:bookmarkEnd w:id="0"/>
+    </w:p>
+    <w:p>
+      <w:pPr>
+        <w:rPr>
+          <w:sz w:val="22"/>
+          <w:szCs w:val="22"/>
+        </w:rPr>
+      </w:pPr>
+      <w:r>
+        <w:rPr>
+          <w:b/>
+          <w:sz w:val="22"/>
+          <w:szCs w:val="22"/>
+        </w:rPr>
+        <w:t>Teaching Video:</w:t>
+      </w:r>
+      <w:r>
+        <w:rPr>
+          <w:sz w:val="22"/>
+          <w:szCs w:val="22"/>
+        </w:rPr>
+        <w:t xml:space="preserve"> None</w:t>
+      </w:r>
+    </w:p>
+    <w:p>
+      <w:pPr>
+        <w:rPr>
+          <w:sz w:val="22"/>
+          <w:szCs w:val="22"/>
+        </w:rPr>
+      </w:pPr>
+    </w:p>
+    <w:tbl>
+      <w:tblPr>
+        <w:tblStyle w:val="TableGrid"/>
+        <w:tblW w:w="0" w:type="auto"/>
+        <w:tblLayout w:type="fixed"/>
+        <w:tblLook w:val="04A0" w:firstRow="1" w:lastRow="0" w:firstColumn="1" w:lastColumn="0" w:noHBand="0" w:noVBand="1"/>
+      </w:tblPr>
+      <w:tblGrid>
+        <w:gridCol w:w="4225"/>
+        <w:gridCol w:w="2880"/>
+        <w:gridCol w:w="2245"/>
+      </w:tblGrid>
+      <w:tr>
+        <w:tc>
+          <w:tcPr>
+            <w:tcW w:w="4225" w:type="dxa"/>
+            <w:shd w:val="clear" w:color="auto" w:fill="D9D9D9" w:themeFill="background1" w:themeFillShade="D9"/>
+          </w:tcPr>
+          <w:p>
+            <w:pPr>
+              <w:jc w:val="center"/>
+              <w:rPr>
+                <w:b/>
+                <w:sz w:val="22"/>
+                <w:szCs w:val="22"/>
+              </w:rPr>
+            </w:pPr>
+            <w:r>
+              <w:rPr>
+                <w:b/>
+                <w:sz w:val="22"/>
+                <w:szCs w:val="22"/>
+              </w:rPr>
+              <w:t>File</w:t>
+            </w:r>
+          </w:p>
+        </w:tc>
+        <w:tc>
+          <w:tcPr>
+            <w:tcW w:w="2880" w:type="dxa"/>
+            <w:shd w:val="clear" w:color="auto" w:fill="D9D9D9" w:themeFill="background1" w:themeFillShade="D9"/>
+          </w:tcPr>
+          <w:p>
+            <w:pPr>
+              <w:jc w:val="center"/>
+              <w:rPr>
+                <w:b/>
+                <w:sz w:val="22"/>
+                <w:szCs w:val="22"/>
+              </w:rPr>
+            </w:pPr>
+            <w:r>
+              <w:rPr>
+                <w:b/>
+                <w:sz w:val="22"/>
+                <w:szCs w:val="22"/>
+              </w:rPr>
+              <w:t>What should I be looking for?</w:t>
+            </w:r>
+          </w:p>
+        </w:tc>
+        <w:tc>
+          <w:tcPr>
+            <w:tcW w:w="2245" w:type="dxa"/>
+            <w:shd w:val="clear" w:color="auto" w:fill="D9D9D9" w:themeFill="background1" w:themeFillShade="D9"/>
+          </w:tcPr>
+          <w:p>
+            <w:pPr>
+              <w:jc w:val="center"/>
+              <w:rPr>
+                <w:b/>
+                <w:sz w:val="22"/>
+                <w:szCs w:val="22"/>
+              </w:rPr>
+            </w:pPr>
+            <w:r>
+              <w:rPr>
+                <w:b/>
+                <w:sz w:val="22"/>
+                <w:szCs w:val="22"/>
+              </w:rPr>
+              <w:t>Example</w:t>
+            </w:r>
+          </w:p>
+          <w:p>
+            <w:pPr>
+              <w:jc w:val="center"/>
+              <w:rPr>
+                <w:b/>
+                <w:sz w:val="22"/>
+                <w:szCs w:val="22"/>
+              </w:rPr>
+            </w:pPr>
+            <w:r>
+              <w:rPr>
+                <w:b/>
+                <w:sz w:val="22"/>
+                <w:szCs w:val="22"/>
+              </w:rPr>
+              <w:t>Or Your code?</w:t>
+            </w:r>
+          </w:p>
+        </w:tc>
+      </w:tr>
+      <w:tr>
+        <w:tc>
+          <w:tcPr>
+            <w:tcW w:w="4225" w:type="dxa"/>
+          </w:tcPr>
+          <w:p>
+            <w:pPr>
+              <w:rPr>
+                <w:rFonts w:ascii="Helvetica" w:hAnsi="Helvetica" w:cs="Helvetica"/>
+                <w:sz w:val="22"/>
+                <w:szCs w:val="22"/>
+              </w:rPr>
+            </w:pPr>
+            <w:hyperlink r:id="rId16" w:history="1">
+              <w:r>
+                <w:rPr>
+                  <w:rStyle w:val="Hyperlink"/>
+                  <w:rFonts w:ascii="Helvetica" w:hAnsi="Helvetica" w:cs="Helvetica"/>
+                  <w:sz w:val="22"/>
+                  <w:szCs w:val="22"/>
+                </w:rPr>
+                <w:t>https://github.com/alkire-jeremy/CIT360/blob/master/Familiarity%20Requests/Request%201%20-%20Week%204/Documentation/Engine%20(Use%20Case%20Document).doc</w:t>
+              </w:r>
+            </w:hyperlink>
+          </w:p>
+          <w:p>
+            <w:pPr>
+              <w:rPr>
+                <w:sz w:val="22"/>
+                <w:szCs w:val="22"/>
+              </w:rPr>
+            </w:pPr>
+          </w:p>
+        </w:tc>
+        <w:tc>
+          <w:tcPr>
+            <w:tcW w:w="2880" w:type="dxa"/>
+          </w:tcPr>
+          <w:p>
+            <w:pPr>
+              <w:rPr>
+                <w:sz w:val="22"/>
+                <w:szCs w:val="22"/>
+              </w:rPr>
+            </w:pPr>
+            <w:r>
+              <w:rPr>
+                <w:sz w:val="22"/>
+                <w:szCs w:val="22"/>
+              </w:rPr>
+              <w:t xml:space="preserve">The link on the left links directly to a </w:t>
+            </w:r>
+            <w:r>
+              <w:rPr>
+                <w:sz w:val="22"/>
+                <w:szCs w:val="22"/>
+              </w:rPr>
+              <w:t>.doc file, which is my use case document for the program I used in my MVC example.</w:t>
+            </w:r>
+            <w:r>
+              <w:rPr>
+                <w:sz w:val="22"/>
+                <w:szCs w:val="22"/>
+              </w:rPr>
+              <w:br/>
+            </w:r>
+            <w:r>
+              <w:rPr>
+                <w:sz w:val="22"/>
+                <w:szCs w:val="22"/>
+              </w:rPr>
+              <w:br/>
+              <w:t>The program is VERY simple, so there wasn’t much to document about this program, either in the use case document or the use case diagram.</w:t>
             </w:r>
           </w:p>
         </w:tc>

</xml_diff>